<commit_message>
Updated Final project notebook and paper
</commit_message>
<xml_diff>
--- a/project/docs/Predicting Heart Disease using Fruit & Vegetable intake.docx
+++ b/project/docs/Predicting Heart Disease using Fruit & Vegetable intake.docx
@@ -5,6 +5,7 @@
     <w:sdt>
       <w:sdtPr>
         <w:rPr>
+          <w:rFonts w:eastAsiaTheme="minorHAnsi"/>
           <w:color w:val="4472C4" w:themeColor="accent1"/>
         </w:rPr>
         <w:id w:val="1292011904"/>
@@ -15,7 +16,6 @@
       </w:sdtPr>
       <w:sdtEndPr>
         <w:rPr>
-          <w:rFonts w:eastAsiaTheme="minorHAnsi"/>
           <w:color w:val="auto"/>
         </w:rPr>
       </w:sdtEndPr>
@@ -159,6 +159,7 @@
             <w:dataBinding w:prefixMappings="xmlns:ns0='http://purl.org/dc/elements/1.1/' xmlns:ns1='http://schemas.openxmlformats.org/package/2006/metadata/core-properties' " w:xpath="/ns1:coreProperties[1]/ns0:subject[1]" w:storeItemID="{6C3C8BC8-F283-45AE-878A-BAB7291924A1}"/>
             <w:text/>
           </w:sdtPr>
+          <w:sdtEndPr/>
           <w:sdtContent>
             <w:p>
               <w:pPr>
@@ -273,6 +274,7 @@
                                     <w:calendar w:val="gregorian"/>
                                   </w:date>
                                 </w:sdtPr>
+                                <w:sdtEndPr/>
                                 <w:sdtContent>
                                   <w:p>
                                     <w:pPr>
@@ -318,6 +320,7 @@
                                     <w:dataBinding w:prefixMappings="xmlns:ns0='http://schemas.openxmlformats.org/officeDocument/2006/extended-properties' " w:xpath="/ns0:Properties[1]/ns0:Company[1]" w:storeItemID="{6668398D-A668-4E3E-A5EB-62B293D839F1}"/>
                                     <w:text/>
                                   </w:sdtPr>
+                                  <w:sdtEndPr/>
                                   <w:sdtContent>
                                     <w:r>
                                       <w:rPr>
@@ -349,6 +352,7 @@
                                     <w:dataBinding w:prefixMappings="xmlns:ns0='http://schemas.microsoft.com/office/2006/coverPageProps' " w:xpath="/ns0:CoverPageProperties[1]/ns0:CompanyAddress[1]" w:storeItemID="{55AF091B-3C7A-41E3-B477-F2FDAA23CFDA}"/>
                                     <w:text/>
                                   </w:sdtPr>
+                                  <w:sdtEndPr/>
                                   <w:sdtContent>
                                     <w:r>
                                       <w:rPr>
@@ -407,6 +411,7 @@
                               <w:calendar w:val="gregorian"/>
                             </w:date>
                           </w:sdtPr>
+                          <w:sdtEndPr/>
                           <w:sdtContent>
                             <w:p>
                               <w:pPr>
@@ -452,6 +457,7 @@
                               <w:dataBinding w:prefixMappings="xmlns:ns0='http://schemas.openxmlformats.org/officeDocument/2006/extended-properties' " w:xpath="/ns0:Properties[1]/ns0:Company[1]" w:storeItemID="{6668398D-A668-4E3E-A5EB-62B293D839F1}"/>
                               <w:text/>
                             </w:sdtPr>
+                            <w:sdtEndPr/>
                             <w:sdtContent>
                               <w:r>
                                 <w:rPr>
@@ -483,6 +489,7 @@
                               <w:dataBinding w:prefixMappings="xmlns:ns0='http://schemas.microsoft.com/office/2006/coverPageProps' " w:xpath="/ns0:CoverPageProperties[1]/ns0:CompanyAddress[1]" w:storeItemID="{55AF091B-3C7A-41E3-B477-F2FDAA23CFDA}"/>
                               <w:text/>
                             </w:sdtPr>
+                            <w:sdtEndPr/>
                             <w:sdtContent>
                               <w:r>
                                 <w:rPr>
@@ -951,25 +958,7 @@
           <w:sz w:val="22"/>
           <w:szCs w:val="22"/>
         </w:rPr>
-        <w:t xml:space="preserve">Outcome is Categorical </w:t>
-      </w:r>
-      <w:proofErr w:type="spellStart"/>
-      <w:r>
-        <w:rPr>
-          <w:rFonts w:asciiTheme="minorHAnsi" w:eastAsiaTheme="minorEastAsia" w:hAnsiTheme="minorHAnsi"/>
-          <w:sz w:val="22"/>
-          <w:szCs w:val="22"/>
-        </w:rPr>
-        <w:t>ie</w:t>
-      </w:r>
-      <w:proofErr w:type="spellEnd"/>
-      <w:r>
-        <w:rPr>
-          <w:rFonts w:asciiTheme="minorHAnsi" w:eastAsiaTheme="minorEastAsia" w:hAnsiTheme="minorHAnsi"/>
-          <w:sz w:val="22"/>
-          <w:szCs w:val="22"/>
-        </w:rPr>
-        <w:t xml:space="preserve"> Heart Disease = Y or N</w:t>
+        <w:t>Outcome is Categorical ie Heart Disease = Y or N</w:t>
       </w:r>
     </w:p>
     <w:p>
@@ -1349,25 +1338,7 @@
           <w:sz w:val="22"/>
           <w:szCs w:val="22"/>
         </w:rPr>
-        <w:t xml:space="preserve">Import SAS file using </w:t>
-      </w:r>
-      <w:proofErr w:type="spellStart"/>
-      <w:r>
-        <w:rPr>
-          <w:rFonts w:asciiTheme="minorHAnsi" w:hAnsiTheme="minorHAnsi"/>
-          <w:sz w:val="22"/>
-          <w:szCs w:val="22"/>
-        </w:rPr>
-        <w:t>read_sas</w:t>
-      </w:r>
-      <w:proofErr w:type="spellEnd"/>
-      <w:r>
-        <w:rPr>
-          <w:rFonts w:asciiTheme="minorHAnsi" w:hAnsiTheme="minorHAnsi"/>
-          <w:sz w:val="22"/>
-          <w:szCs w:val="22"/>
-        </w:rPr>
-        <w:t xml:space="preserve"> function</w:t>
+        <w:t>Import SAS file using read_sas function</w:t>
       </w:r>
     </w:p>
     <w:p>
@@ -1491,25 +1462,7 @@
           <w:sz w:val="22"/>
           <w:szCs w:val="22"/>
         </w:rPr>
-        <w:t xml:space="preserve">No response or </w:t>
-      </w:r>
-      <w:proofErr w:type="spellStart"/>
-      <w:r>
-        <w:rPr>
-          <w:rFonts w:asciiTheme="minorHAnsi" w:hAnsiTheme="minorHAnsi"/>
-          <w:sz w:val="22"/>
-          <w:szCs w:val="22"/>
-        </w:rPr>
-        <w:t>NaN</w:t>
-      </w:r>
-      <w:proofErr w:type="spellEnd"/>
-      <w:r>
-        <w:rPr>
-          <w:rFonts w:asciiTheme="minorHAnsi" w:hAnsiTheme="minorHAnsi"/>
-          <w:sz w:val="22"/>
-          <w:szCs w:val="22"/>
-        </w:rPr>
-        <w:t xml:space="preserve"> for response variable (_MICHD)</w:t>
+        <w:t>No response or NaN for response variable (_MICHD)</w:t>
       </w:r>
     </w:p>
     <w:p>
@@ -1644,25 +1597,7 @@
           <w:sz w:val="22"/>
           <w:szCs w:val="22"/>
         </w:rPr>
-        <w:t xml:space="preserve">Null values for </w:t>
-      </w:r>
-      <w:proofErr w:type="spellStart"/>
-      <w:r>
-        <w:rPr>
-          <w:rFonts w:asciiTheme="minorHAnsi" w:hAnsiTheme="minorHAnsi"/>
-          <w:sz w:val="22"/>
-          <w:szCs w:val="22"/>
-        </w:rPr>
-        <w:t>dailyFruit</w:t>
-      </w:r>
-      <w:proofErr w:type="spellEnd"/>
-      <w:r>
-        <w:rPr>
-          <w:rFonts w:asciiTheme="minorHAnsi" w:hAnsiTheme="minorHAnsi"/>
-          <w:sz w:val="22"/>
-          <w:szCs w:val="22"/>
-        </w:rPr>
-        <w:t xml:space="preserve"> (FRUIT1)</w:t>
+        <w:t>Null values for dailyFruit (FRUIT1)</w:t>
       </w:r>
     </w:p>
     <w:p>
@@ -1689,25 +1624,7 @@
           <w:sz w:val="22"/>
           <w:szCs w:val="22"/>
         </w:rPr>
-        <w:t xml:space="preserve">Null value for </w:t>
-      </w:r>
-      <w:proofErr w:type="spellStart"/>
-      <w:r>
-        <w:rPr>
-          <w:rFonts w:asciiTheme="minorHAnsi" w:hAnsiTheme="minorHAnsi"/>
-          <w:sz w:val="22"/>
-          <w:szCs w:val="22"/>
-        </w:rPr>
-        <w:t>dailyVeggie</w:t>
-      </w:r>
-      <w:proofErr w:type="spellEnd"/>
-      <w:r>
-        <w:rPr>
-          <w:rFonts w:asciiTheme="minorHAnsi" w:hAnsiTheme="minorHAnsi"/>
-          <w:sz w:val="22"/>
-          <w:szCs w:val="22"/>
-        </w:rPr>
-        <w:t xml:space="preserve"> (FVGREEN)</w:t>
+        <w:t>Null value for dailyVeggie (FVGREEN)</w:t>
       </w:r>
       <w:r>
         <w:rPr>
@@ -1797,15 +1714,7 @@
         <w:t>038</w:t>
       </w:r>
       <w:r>
-        <w:t xml:space="preserve"> records have heart disease </w:t>
-      </w:r>
-      <w:proofErr w:type="spellStart"/>
-      <w:r>
-        <w:t>ie</w:t>
-      </w:r>
-      <w:proofErr w:type="spellEnd"/>
-      <w:r>
-        <w:t xml:space="preserve"> 17.13% have a positive result.</w:t>
+        <w:t xml:space="preserve"> records have heart disease ie 17.13% have a positive result.</w:t>
       </w:r>
     </w:p>
     <w:p>
@@ -1828,23 +1737,7 @@
         <w:ind w:left="360"/>
       </w:pPr>
       <w:r>
-        <w:t xml:space="preserve">The two main features of my analysis are </w:t>
-      </w:r>
-      <w:proofErr w:type="spellStart"/>
-      <w:r>
-        <w:t>dailyFruit</w:t>
-      </w:r>
-      <w:proofErr w:type="spellEnd"/>
-      <w:r>
-        <w:t xml:space="preserve"> and </w:t>
-      </w:r>
-      <w:proofErr w:type="spellStart"/>
-      <w:r>
-        <w:t>dailyVeggie</w:t>
-      </w:r>
-      <w:proofErr w:type="spellEnd"/>
-      <w:r>
-        <w:t>.</w:t>
+        <w:t>The two main features of my analysis are dailyFruit and dailyVeggie.</w:t>
       </w:r>
       <w:r>
         <w:t xml:space="preserve"> I have calculated these features from original columns FRUIT1 and FVGREEN respectively. The functions used</w:t>
@@ -1872,23 +1765,7 @@
         <w:ind w:left="360"/>
       </w:pPr>
       <w:r>
-        <w:t xml:space="preserve">Below box plots show data ranges for </w:t>
-      </w:r>
-      <w:proofErr w:type="spellStart"/>
-      <w:r>
-        <w:t>dailyFruit</w:t>
-      </w:r>
-      <w:proofErr w:type="spellEnd"/>
-      <w:r>
-        <w:t xml:space="preserve"> and </w:t>
-      </w:r>
-      <w:proofErr w:type="spellStart"/>
-      <w:r>
-        <w:t>dailyVeggie</w:t>
-      </w:r>
-      <w:proofErr w:type="spellEnd"/>
-      <w:r>
-        <w:t xml:space="preserve"> features for HD=0 and HD=1 populations.</w:t>
+        <w:t>Below box plots show data ranges for dailyFruit and dailyVeggie features for HD=0 and HD=1 populations.</w:t>
       </w:r>
     </w:p>
     <w:p>
@@ -2096,49 +1973,21 @@
         </w:rPr>
         <w:t xml:space="preserve">Columns </w:t>
       </w:r>
-      <w:proofErr w:type="spellStart"/>
       <w:r>
         <w:rPr>
           <w:rFonts w:asciiTheme="minorHAnsi" w:hAnsiTheme="minorHAnsi"/>
           <w:sz w:val="22"/>
           <w:szCs w:val="22"/>
         </w:rPr>
-        <w:t>dailyFruit</w:t>
-      </w:r>
-      <w:proofErr w:type="spellEnd"/>
+        <w:t>dailyFruit and da</w:t>
+      </w:r>
       <w:r>
         <w:rPr>
           <w:rFonts w:asciiTheme="minorHAnsi" w:hAnsiTheme="minorHAnsi"/>
           <w:sz w:val="22"/>
           <w:szCs w:val="22"/>
         </w:rPr>
-        <w:t xml:space="preserve"> and </w:t>
-      </w:r>
-      <w:proofErr w:type="spellStart"/>
-      <w:r>
-        <w:rPr>
-          <w:rFonts w:asciiTheme="minorHAnsi" w:hAnsiTheme="minorHAnsi"/>
-          <w:sz w:val="22"/>
-          <w:szCs w:val="22"/>
-        </w:rPr>
-        <w:t>da</w:t>
-      </w:r>
-      <w:r>
-        <w:rPr>
-          <w:rFonts w:asciiTheme="minorHAnsi" w:hAnsiTheme="minorHAnsi"/>
-          <w:sz w:val="22"/>
-          <w:szCs w:val="22"/>
-        </w:rPr>
-        <w:t>ilyVeggie</w:t>
-      </w:r>
-      <w:proofErr w:type="spellEnd"/>
-      <w:r>
-        <w:rPr>
-          <w:rFonts w:asciiTheme="minorHAnsi" w:hAnsiTheme="minorHAnsi"/>
-          <w:sz w:val="22"/>
-          <w:szCs w:val="22"/>
-        </w:rPr>
-        <w:t xml:space="preserve"> are highly correlated. </w:t>
+        <w:t xml:space="preserve">ilyVeggie are highly correlated. </w:t>
       </w:r>
     </w:p>
     <w:p>
@@ -2168,25 +2017,7 @@
           <w:sz w:val="22"/>
           <w:szCs w:val="22"/>
         </w:rPr>
-        <w:t xml:space="preserve">diabetic, male and </w:t>
-      </w:r>
-      <w:proofErr w:type="spellStart"/>
-      <w:r>
-        <w:rPr>
-          <w:rFonts w:asciiTheme="minorHAnsi" w:hAnsiTheme="minorHAnsi"/>
-          <w:sz w:val="22"/>
-          <w:szCs w:val="22"/>
-        </w:rPr>
-        <w:t>hicholesterol</w:t>
-      </w:r>
-      <w:proofErr w:type="spellEnd"/>
-      <w:r>
-        <w:rPr>
-          <w:rFonts w:asciiTheme="minorHAnsi" w:hAnsiTheme="minorHAnsi"/>
-          <w:sz w:val="22"/>
-          <w:szCs w:val="22"/>
-        </w:rPr>
-        <w:t xml:space="preserve"> are correlated with response variable HD</w:t>
+        <w:t>diabetic, male and hicholesterol are correlated with response variable HD</w:t>
       </w:r>
     </w:p>
     <w:p>
@@ -2208,25 +2039,7 @@
           <w:sz w:val="22"/>
           <w:szCs w:val="22"/>
         </w:rPr>
-        <w:t xml:space="preserve">Columns </w:t>
-      </w:r>
-      <w:proofErr w:type="spellStart"/>
-      <w:r>
-        <w:rPr>
-          <w:rFonts w:asciiTheme="minorHAnsi" w:hAnsiTheme="minorHAnsi"/>
-          <w:sz w:val="22"/>
-          <w:szCs w:val="22"/>
-        </w:rPr>
-        <w:t>ow_obese</w:t>
-      </w:r>
-      <w:proofErr w:type="spellEnd"/>
-      <w:r>
-        <w:rPr>
-          <w:rFonts w:asciiTheme="minorHAnsi" w:hAnsiTheme="minorHAnsi"/>
-          <w:sz w:val="22"/>
-          <w:szCs w:val="22"/>
-        </w:rPr>
-        <w:t xml:space="preserve"> is correlated with male and diabetic</w:t>
+        <w:t>Columns ow_obese is correlated with male and diabetic</w:t>
       </w:r>
     </w:p>
     <w:p/>
@@ -2512,21 +2325,8 @@
         <w:t>Using KNN estimator</w:t>
       </w:r>
       <w:r>
-        <w:t xml:space="preserve"> with </w:t>
-      </w:r>
-      <w:proofErr w:type="spellStart"/>
-      <w:r>
-        <w:t>dailyFruit</w:t>
-      </w:r>
-      <w:proofErr w:type="spellEnd"/>
-      <w:r>
-        <w:t xml:space="preserve"> and </w:t>
-      </w:r>
-      <w:proofErr w:type="spellStart"/>
-      <w:r>
-        <w:t>dailyVeggie</w:t>
-      </w:r>
-      <w:proofErr w:type="spellEnd"/>
+        <w:t xml:space="preserve"> with dailyFruit and dailyVeggie</w:t>
+      </w:r>
     </w:p>
     <w:p>
       <w:pPr>
@@ -2536,7 +2336,13 @@
         <w:t>I used cross validation on under sampled data with KNN estimator and</w:t>
       </w:r>
       <w:r>
-        <w:t xml:space="preserve"> got f1 score of 0.4</w:t>
+        <w:t xml:space="preserve"> </w:t>
+      </w:r>
+      <w:r>
+        <w:t>observed</w:t>
+      </w:r>
+      <w:r>
+        <w:t xml:space="preserve"> f1 score of 0.4</w:t>
       </w:r>
       <w:r>
         <w:t>7 for K = 1.</w:t>
@@ -2607,15 +2413,7 @@
         </w:numPr>
       </w:pPr>
       <w:r>
-        <w:t xml:space="preserve">Using KNN estimator with </w:t>
-      </w:r>
-      <w:proofErr w:type="spellStart"/>
-      <w:r>
-        <w:t>dailyFruit</w:t>
-      </w:r>
-      <w:proofErr w:type="spellEnd"/>
-      <w:r>
-        <w:t xml:space="preserve"> only</w:t>
+        <w:t>Using KNN estimator with dailyFruit only</w:t>
       </w:r>
     </w:p>
     <w:p>
@@ -2623,47 +2421,7 @@
         <w:ind w:left="360"/>
       </w:pPr>
       <w:r>
-        <w:t xml:space="preserve">Using the estimator with only one feature </w:t>
-      </w:r>
-      <w:proofErr w:type="spellStart"/>
-      <w:r>
-        <w:t>dailyFruit</w:t>
-      </w:r>
-      <w:proofErr w:type="spellEnd"/>
-      <w:r>
-        <w:t xml:space="preserve">, I got </w:t>
-      </w:r>
-      <w:proofErr w:type="gramStart"/>
-      <w:r>
-        <w:t>a</w:t>
-      </w:r>
-      <w:proofErr w:type="gramEnd"/>
-      <w:r>
-        <w:t xml:space="preserve"> f1 score if 0.38. My conclusion was that it </w:t>
-      </w:r>
-      <w:proofErr w:type="spellStart"/>
-      <w:r>
-        <w:t>dailyFruit</w:t>
-      </w:r>
-      <w:proofErr w:type="spellEnd"/>
-      <w:r>
-        <w:t xml:space="preserve"> and </w:t>
-      </w:r>
-      <w:proofErr w:type="spellStart"/>
-      <w:r>
-        <w:t>dailyVeggie</w:t>
-      </w:r>
-      <w:proofErr w:type="spellEnd"/>
-      <w:r>
-        <w:t xml:space="preserve"> used together gave better prediction compared to using only </w:t>
-      </w:r>
-      <w:proofErr w:type="spellStart"/>
-      <w:r>
-        <w:t>dailyFruit</w:t>
-      </w:r>
-      <w:proofErr w:type="spellEnd"/>
-      <w:r>
-        <w:t>.</w:t>
+        <w:t>Using the estimator with only one feature dailyFruit, I got a f1 score if 0.38. My conclusion was that it dailyFruit and dailyVeggie used together gave better prediction compared to using only dailyFruit.</w:t>
       </w:r>
     </w:p>
     <w:p>
@@ -2733,18 +2491,32 @@
         <w:lastRenderedPageBreak/>
         <w:t>Adding more features to KNN estimator and optimizing for better f1 score</w:t>
       </w:r>
+      <w:r>
+        <w:t xml:space="preserve"> &amp; accuracy</w:t>
+      </w:r>
     </w:p>
     <w:p>
       <w:pPr>
         <w:ind w:left="360"/>
       </w:pPr>
       <w:r>
-        <w:t>As I added more variables and tested for higher values of K, the f1 score got better. K = 19 gave f1 score of 0.559.</w:t>
-      </w:r>
-    </w:p>
-    <w:p>
-      <w:pPr>
-        <w:ind w:left="360"/>
+        <w:t>As I added more variables and tested for higher values of K, the f1 score</w:t>
+      </w:r>
+      <w:r>
+        <w:t xml:space="preserve"> as well as accuracy</w:t>
+      </w:r>
+      <w:r>
+        <w:t xml:space="preserve"> got better. </w:t>
+      </w:r>
+      <w:r>
+        <w:t xml:space="preserve">I observed the best value of f1 score at 0.60 as well as accuracy = 0.60 at k = 50; after which </w:t>
+      </w:r>
+      <w:r>
+        <w:t>I observed diminishing returns for both f1 score and accuracy.</w:t>
+      </w:r>
+    </w:p>
+    <w:p>
+      <w:pPr>
         <w:jc w:val="center"/>
       </w:pPr>
       <w:r>
@@ -2752,10 +2524,10 @@
           <w:noProof/>
         </w:rPr>
         <w:drawing>
-          <wp:inline distT="0" distB="0" distL="0" distR="0" wp14:anchorId="265D0C79" wp14:editId="51CFF358">
-            <wp:extent cx="6172245" cy="2881334"/>
-            <wp:effectExtent l="152400" t="152400" r="361950" b="357505"/>
-            <wp:docPr id="24" name="Picture 24"/>
+          <wp:inline distT="0" distB="0" distL="0" distR="0" wp14:anchorId="56EBBBEC" wp14:editId="2C953C27">
+            <wp:extent cx="2743200" cy="2151473"/>
+            <wp:effectExtent l="152400" t="152400" r="361950" b="363220"/>
+            <wp:docPr id="3" name="Picture 3"/>
             <wp:cNvGraphicFramePr>
               <a:graphicFrameLocks xmlns:a="http://schemas.openxmlformats.org/drawingml/2006/main" noChangeAspect="1"/>
             </wp:cNvGraphicFramePr>
@@ -2775,7 +2547,7 @@
                   <pic:spPr>
                     <a:xfrm>
                       <a:off x="0" y="0"/>
-                      <a:ext cx="6172245" cy="2881334"/>
+                      <a:ext cx="2743200" cy="2151473"/>
                     </a:xfrm>
                     <a:prstGeom prst="rect">
                       <a:avLst/>
@@ -2797,29 +2569,15 @@
           </wp:inline>
         </w:drawing>
       </w:r>
-    </w:p>
-    <w:p>
-      <w:pPr>
-        <w:ind w:left="360"/>
-      </w:pPr>
-      <w:r>
-        <w:t>Using the same estimator with train test split method gives 0.60 f1 score.</w:t>
-      </w:r>
-    </w:p>
-    <w:p>
-      <w:pPr>
-        <w:ind w:left="360"/>
-        <w:jc w:val="center"/>
-      </w:pPr>
       <w:r>
         <w:rPr>
           <w:noProof/>
         </w:rPr>
         <w:drawing>
-          <wp:inline distT="0" distB="0" distL="0" distR="0" wp14:anchorId="49DE029C" wp14:editId="518E53B2">
-            <wp:extent cx="5619791" cy="2052653"/>
-            <wp:effectExtent l="152400" t="152400" r="361950" b="367030"/>
-            <wp:docPr id="25" name="Picture 25"/>
+          <wp:inline distT="0" distB="0" distL="0" distR="0" wp14:anchorId="6E85C998" wp14:editId="65CCB491">
+            <wp:extent cx="2834640" cy="2155632"/>
+            <wp:effectExtent l="152400" t="152400" r="365760" b="359410"/>
+            <wp:docPr id="2" name="Picture 2"/>
             <wp:cNvGraphicFramePr>
               <a:graphicFrameLocks xmlns:a="http://schemas.openxmlformats.org/drawingml/2006/main" noChangeAspect="1"/>
             </wp:cNvGraphicFramePr>
@@ -2839,7 +2597,7 @@
                   <pic:spPr>
                     <a:xfrm>
                       <a:off x="0" y="0"/>
-                      <a:ext cx="5619791" cy="2052653"/>
+                      <a:ext cx="2834640" cy="2155632"/>
                     </a:xfrm>
                     <a:prstGeom prst="rect">
                       <a:avLst/>
@@ -2861,30 +2619,15 @@
           </wp:inline>
         </w:drawing>
       </w:r>
-    </w:p>
-    <w:p>
-      <w:pPr>
-        <w:ind w:left="360"/>
-      </w:pPr>
-      <w:r>
-        <w:t>The probability distribution of HD = 1 can be seen below.</w:t>
-      </w:r>
-    </w:p>
-    <w:p>
-      <w:pPr>
-        <w:ind w:left="360"/>
-        <w:jc w:val="center"/>
-      </w:pPr>
       <w:r>
         <w:rPr>
           <w:noProof/>
         </w:rPr>
-        <w:lastRenderedPageBreak/>
         <w:drawing>
-          <wp:inline distT="0" distB="0" distL="0" distR="0" wp14:anchorId="70927763" wp14:editId="617E4B02">
-            <wp:extent cx="4152930" cy="3890991"/>
-            <wp:effectExtent l="152400" t="152400" r="361950" b="357505"/>
-            <wp:docPr id="26" name="Picture 26"/>
+          <wp:inline distT="0" distB="0" distL="0" distR="0" wp14:anchorId="61731BD9" wp14:editId="55D715B0">
+            <wp:extent cx="6162720" cy="2909909"/>
+            <wp:effectExtent l="152400" t="152400" r="352425" b="367030"/>
+            <wp:docPr id="6" name="Picture 6"/>
             <wp:cNvGraphicFramePr>
               <a:graphicFrameLocks xmlns:a="http://schemas.openxmlformats.org/drawingml/2006/main" noChangeAspect="1"/>
             </wp:cNvGraphicFramePr>
@@ -2904,7 +2647,7 @@
                   <pic:spPr>
                     <a:xfrm>
                       <a:off x="0" y="0"/>
-                      <a:ext cx="4152930" cy="3890991"/>
+                      <a:ext cx="6162720" cy="2909909"/>
                     </a:xfrm>
                     <a:prstGeom prst="rect">
                       <a:avLst/>
@@ -2929,6 +2672,282 @@
     </w:p>
     <w:p>
       <w:pPr>
+        <w:ind w:left="360"/>
+      </w:pPr>
+      <w:r>
+        <w:t>Using the same estimator with train test split method gives 0.60 f1 score.</w:t>
+      </w:r>
+    </w:p>
+    <w:p>
+      <w:pPr>
+        <w:ind w:left="360"/>
+        <w:jc w:val="center"/>
+      </w:pPr>
+      <w:r>
+        <w:rPr>
+          <w:noProof/>
+        </w:rPr>
+        <w:lastRenderedPageBreak/>
+        <w:drawing>
+          <wp:inline distT="0" distB="0" distL="0" distR="0" wp14:anchorId="1E1317D0" wp14:editId="59BF0C5A">
+            <wp:extent cx="6129382" cy="2824183"/>
+            <wp:effectExtent l="152400" t="152400" r="367030" b="357505"/>
+            <wp:docPr id="16" name="Picture 16"/>
+            <wp:cNvGraphicFramePr>
+              <a:graphicFrameLocks xmlns:a="http://schemas.openxmlformats.org/drawingml/2006/main" noChangeAspect="1"/>
+            </wp:cNvGraphicFramePr>
+            <a:graphic xmlns:a="http://schemas.openxmlformats.org/drawingml/2006/main">
+              <a:graphicData uri="http://schemas.openxmlformats.org/drawingml/2006/picture">
+                <pic:pic xmlns:pic="http://schemas.openxmlformats.org/drawingml/2006/picture">
+                  <pic:nvPicPr>
+                    <pic:cNvPr id="1" name=""/>
+                    <pic:cNvPicPr/>
+                  </pic:nvPicPr>
+                  <pic:blipFill>
+                    <a:blip r:embed="rId24"/>
+                    <a:stretch>
+                      <a:fillRect/>
+                    </a:stretch>
+                  </pic:blipFill>
+                  <pic:spPr>
+                    <a:xfrm>
+                      <a:off x="0" y="0"/>
+                      <a:ext cx="6129382" cy="2824183"/>
+                    </a:xfrm>
+                    <a:prstGeom prst="rect">
+                      <a:avLst/>
+                    </a:prstGeom>
+                    <a:ln>
+                      <a:noFill/>
+                    </a:ln>
+                    <a:effectLst>
+                      <a:outerShdw blurRad="292100" dist="139700" dir="2700000" algn="tl" rotWithShape="0">
+                        <a:srgbClr val="333333">
+                          <a:alpha val="65000"/>
+                        </a:srgbClr>
+                      </a:outerShdw>
+                    </a:effectLst>
+                  </pic:spPr>
+                </pic:pic>
+              </a:graphicData>
+            </a:graphic>
+          </wp:inline>
+        </w:drawing>
+      </w:r>
+    </w:p>
+    <w:p>
+      <w:pPr>
+        <w:ind w:left="360"/>
+      </w:pPr>
+      <w:r>
+        <w:t>The probability distribution of HD = 1 can be seen below</w:t>
+      </w:r>
+      <w:r>
+        <w:t xml:space="preserve"> for this model</w:t>
+      </w:r>
+      <w:r>
+        <w:t>.</w:t>
+      </w:r>
+    </w:p>
+    <w:p>
+      <w:pPr>
+        <w:ind w:left="360"/>
+        <w:jc w:val="center"/>
+      </w:pPr>
+      <w:r>
+        <w:rPr>
+          <w:noProof/>
+        </w:rPr>
+        <w:drawing>
+          <wp:inline distT="0" distB="0" distL="0" distR="0" wp14:anchorId="676DD966" wp14:editId="59CA9CA0">
+            <wp:extent cx="4024342" cy="3781453"/>
+            <wp:effectExtent l="152400" t="152400" r="357505" b="352425"/>
+            <wp:docPr id="21" name="Picture 21"/>
+            <wp:cNvGraphicFramePr>
+              <a:graphicFrameLocks xmlns:a="http://schemas.openxmlformats.org/drawingml/2006/main" noChangeAspect="1"/>
+            </wp:cNvGraphicFramePr>
+            <a:graphic xmlns:a="http://schemas.openxmlformats.org/drawingml/2006/main">
+              <a:graphicData uri="http://schemas.openxmlformats.org/drawingml/2006/picture">
+                <pic:pic xmlns:pic="http://schemas.openxmlformats.org/drawingml/2006/picture">
+                  <pic:nvPicPr>
+                    <pic:cNvPr id="1" name=""/>
+                    <pic:cNvPicPr/>
+                  </pic:nvPicPr>
+                  <pic:blipFill>
+                    <a:blip r:embed="rId25"/>
+                    <a:stretch>
+                      <a:fillRect/>
+                    </a:stretch>
+                  </pic:blipFill>
+                  <pic:spPr>
+                    <a:xfrm>
+                      <a:off x="0" y="0"/>
+                      <a:ext cx="4024342" cy="3781453"/>
+                    </a:xfrm>
+                    <a:prstGeom prst="rect">
+                      <a:avLst/>
+                    </a:prstGeom>
+                    <a:ln>
+                      <a:noFill/>
+                    </a:ln>
+                    <a:effectLst>
+                      <a:outerShdw blurRad="292100" dist="139700" dir="2700000" algn="tl" rotWithShape="0">
+                        <a:srgbClr val="333333">
+                          <a:alpha val="65000"/>
+                        </a:srgbClr>
+                      </a:outerShdw>
+                    </a:effectLst>
+                  </pic:spPr>
+                </pic:pic>
+              </a:graphicData>
+            </a:graphic>
+          </wp:inline>
+        </w:drawing>
+      </w:r>
+    </w:p>
+    <w:p>
+      <w:pPr>
+        <w:pStyle w:val="Heading2"/>
+        <w:numPr>
+          <w:ilvl w:val="1"/>
+          <w:numId w:val="8"/>
+        </w:numPr>
+      </w:pPr>
+      <w:r>
+        <w:t xml:space="preserve">Estimating without </w:t>
+      </w:r>
+      <w:r>
+        <w:t>daily</w:t>
+      </w:r>
+      <w:r>
+        <w:t xml:space="preserve">Fruit and </w:t>
+      </w:r>
+      <w:r>
+        <w:t>daily</w:t>
+      </w:r>
+      <w:r>
+        <w:t>Veggie features</w:t>
+      </w:r>
+    </w:p>
+    <w:p>
+      <w:pPr>
+        <w:ind w:left="360"/>
+      </w:pPr>
+      <w:r>
+        <w:t xml:space="preserve">I created a model with only diabetic, hicholsterol and exercise features (excluding dailyFruit and dailyVeggie features. This model had best f1 score of 0.25 at k = 1 and the score deteriorated with k &gt; 1. </w:t>
+      </w:r>
+      <w:r>
+        <w:t>Accuracy for this model was the best at 0.52 when k = 5.</w:t>
+      </w:r>
+    </w:p>
+    <w:p>
+      <w:pPr>
+        <w:ind w:left="360"/>
+      </w:pPr>
+      <w:r>
+        <w:rPr>
+          <w:noProof/>
+        </w:rPr>
+        <w:lastRenderedPageBreak/>
+        <w:drawing>
+          <wp:inline distT="0" distB="0" distL="0" distR="0" wp14:anchorId="44BC2A7F" wp14:editId="4ACA1BCF">
+            <wp:extent cx="2834640" cy="2145053"/>
+            <wp:effectExtent l="152400" t="152400" r="365760" b="369570"/>
+            <wp:docPr id="11" name="Picture 11"/>
+            <wp:cNvGraphicFramePr>
+              <a:graphicFrameLocks xmlns:a="http://schemas.openxmlformats.org/drawingml/2006/main" noChangeAspect="1"/>
+            </wp:cNvGraphicFramePr>
+            <a:graphic xmlns:a="http://schemas.openxmlformats.org/drawingml/2006/main">
+              <a:graphicData uri="http://schemas.openxmlformats.org/drawingml/2006/picture">
+                <pic:pic xmlns:pic="http://schemas.openxmlformats.org/drawingml/2006/picture">
+                  <pic:nvPicPr>
+                    <pic:cNvPr id="1" name=""/>
+                    <pic:cNvPicPr/>
+                  </pic:nvPicPr>
+                  <pic:blipFill>
+                    <a:blip r:embed="rId26"/>
+                    <a:stretch>
+                      <a:fillRect/>
+                    </a:stretch>
+                  </pic:blipFill>
+                  <pic:spPr>
+                    <a:xfrm>
+                      <a:off x="0" y="0"/>
+                      <a:ext cx="2834640" cy="2145053"/>
+                    </a:xfrm>
+                    <a:prstGeom prst="rect">
+                      <a:avLst/>
+                    </a:prstGeom>
+                    <a:ln>
+                      <a:noFill/>
+                    </a:ln>
+                    <a:effectLst>
+                      <a:outerShdw blurRad="292100" dist="139700" dir="2700000" algn="tl" rotWithShape="0">
+                        <a:srgbClr val="333333">
+                          <a:alpha val="65000"/>
+                        </a:srgbClr>
+                      </a:outerShdw>
+                    </a:effectLst>
+                  </pic:spPr>
+                </pic:pic>
+              </a:graphicData>
+            </a:graphic>
+          </wp:inline>
+        </w:drawing>
+      </w:r>
+      <w:r>
+        <w:rPr>
+          <w:noProof/>
+        </w:rPr>
+        <w:drawing>
+          <wp:inline distT="0" distB="0" distL="0" distR="0" wp14:anchorId="61CF2855" wp14:editId="02F84591">
+            <wp:extent cx="2743200" cy="2141172"/>
+            <wp:effectExtent l="152400" t="152400" r="361950" b="354965"/>
+            <wp:docPr id="15" name="Picture 15"/>
+            <wp:cNvGraphicFramePr>
+              <a:graphicFrameLocks xmlns:a="http://schemas.openxmlformats.org/drawingml/2006/main" noChangeAspect="1"/>
+            </wp:cNvGraphicFramePr>
+            <a:graphic xmlns:a="http://schemas.openxmlformats.org/drawingml/2006/main">
+              <a:graphicData uri="http://schemas.openxmlformats.org/drawingml/2006/picture">
+                <pic:pic xmlns:pic="http://schemas.openxmlformats.org/drawingml/2006/picture">
+                  <pic:nvPicPr>
+                    <pic:cNvPr id="1" name=""/>
+                    <pic:cNvPicPr/>
+                  </pic:nvPicPr>
+                  <pic:blipFill>
+                    <a:blip r:embed="rId27"/>
+                    <a:stretch>
+                      <a:fillRect/>
+                    </a:stretch>
+                  </pic:blipFill>
+                  <pic:spPr>
+                    <a:xfrm>
+                      <a:off x="0" y="0"/>
+                      <a:ext cx="2743200" cy="2141172"/>
+                    </a:xfrm>
+                    <a:prstGeom prst="rect">
+                      <a:avLst/>
+                    </a:prstGeom>
+                    <a:ln>
+                      <a:noFill/>
+                    </a:ln>
+                    <a:effectLst>
+                      <a:outerShdw blurRad="292100" dist="139700" dir="2700000" algn="tl" rotWithShape="0">
+                        <a:srgbClr val="333333">
+                          <a:alpha val="65000"/>
+                        </a:srgbClr>
+                      </a:outerShdw>
+                    </a:effectLst>
+                  </pic:spPr>
+                </pic:pic>
+              </a:graphicData>
+            </a:graphic>
+          </wp:inline>
+        </w:drawing>
+      </w:r>
+    </w:p>
+    <w:p>
+      <w:pPr>
         <w:pStyle w:val="Heading1"/>
         <w:numPr>
           <w:ilvl w:val="0"/>
@@ -2944,23 +2963,7 @@
         <w:ind w:left="360"/>
       </w:pPr>
       <w:r>
-        <w:t xml:space="preserve">While </w:t>
-      </w:r>
-      <w:proofErr w:type="spellStart"/>
-      <w:r>
-        <w:t>dailyFruit</w:t>
-      </w:r>
-      <w:proofErr w:type="spellEnd"/>
-      <w:r>
-        <w:t xml:space="preserve"> and </w:t>
-      </w:r>
-      <w:proofErr w:type="spellStart"/>
-      <w:r>
-        <w:t>dailyVeggie</w:t>
-      </w:r>
-      <w:proofErr w:type="spellEnd"/>
-      <w:r>
-        <w:t xml:space="preserve"> aren’t necessarily the best predictors for heart disease in a person, we can still determine presence of heart disease in a person using these two features in combination of other features such as presence of diabetes, high cholesterol and exercise.</w:t>
+        <w:t>Based on my observations in sections 9.2, 9.4 and 9.5, I conclude that dailyFruit and dailyVeggie are better estimators of heart disease as compared to features such as diabetes, hi cholesterol or exercise. Yet best results are achieved only when all these 5 features are used together for predicting heart disease in seniors.</w:t>
       </w:r>
       <w:bookmarkStart w:id="0" w:name="_GoBack"/>
       <w:bookmarkEnd w:id="0"/>
@@ -2968,6 +2971,12 @@
     <w:p>
       <w:pPr>
         <w:ind w:left="360"/>
+      </w:pPr>
+    </w:p>
+    <w:p>
+      <w:pPr>
+        <w:ind w:left="360"/>
+        <w:jc w:val="center"/>
       </w:pPr>
     </w:p>
     <w:p/>
@@ -3119,7 +3128,7 @@
                           <pic:cNvPicPr/>
                         </pic:nvPicPr>
                         <pic:blipFill>
-                          <a:blip r:embed="rId24"/>
+                          <a:blip r:embed="rId28"/>
                           <a:stretch>
                             <a:fillRect/>
                           </a:stretch>
@@ -3178,7 +3187,7 @@
                           <pic:cNvPicPr/>
                         </pic:nvPicPr>
                         <pic:blipFill>
-                          <a:blip r:embed="rId25"/>
+                          <a:blip r:embed="rId29"/>
                           <a:stretch>
                             <a:fillRect/>
                           </a:stretch>
@@ -3237,7 +3246,7 @@
                           <pic:cNvPicPr/>
                         </pic:nvPicPr>
                         <pic:blipFill>
-                          <a:blip r:embed="rId26"/>
+                          <a:blip r:embed="rId30"/>
                           <a:stretch>
                             <a:fillRect/>
                           </a:stretch>
@@ -3297,7 +3306,7 @@
                           <pic:cNvPicPr/>
                         </pic:nvPicPr>
                         <pic:blipFill>
-                          <a:blip r:embed="rId27"/>
+                          <a:blip r:embed="rId31"/>
                           <a:stretch>
                             <a:fillRect/>
                           </a:stretch>
@@ -3356,7 +3365,7 @@
                           <pic:cNvPicPr/>
                         </pic:nvPicPr>
                         <pic:blipFill>
-                          <a:blip r:embed="rId28"/>
+                          <a:blip r:embed="rId32"/>
                           <a:stretch>
                             <a:fillRect/>
                           </a:stretch>
@@ -3415,7 +3424,7 @@
                           <pic:cNvPicPr/>
                         </pic:nvPicPr>
                         <pic:blipFill>
-                          <a:blip r:embed="rId29"/>
+                          <a:blip r:embed="rId33"/>
                           <a:stretch>
                             <a:fillRect/>
                           </a:stretch>
@@ -3582,11 +3591,9 @@
             <w:tcW w:w="1380" w:type="dxa"/>
           </w:tcPr>
           <w:p>
-            <w:proofErr w:type="spellStart"/>
             <w:r>
               <w:t>dailyFruit</w:t>
             </w:r>
-            <w:proofErr w:type="spellEnd"/>
           </w:p>
         </w:tc>
         <w:tc>
@@ -3614,7 +3621,7 @@
                           <pic:cNvPicPr/>
                         </pic:nvPicPr>
                         <pic:blipFill>
-                          <a:blip r:embed="rId30"/>
+                          <a:blip r:embed="rId34"/>
                           <a:stretch>
                             <a:fillRect/>
                           </a:stretch>
@@ -3643,11 +3650,9 @@
             <w:tcW w:w="1380" w:type="dxa"/>
           </w:tcPr>
           <w:p>
-            <w:proofErr w:type="spellStart"/>
             <w:r>
               <w:t>dailyVeggie</w:t>
             </w:r>
-            <w:proofErr w:type="spellEnd"/>
           </w:p>
         </w:tc>
         <w:tc>
@@ -3675,7 +3680,7 @@
                           <pic:cNvPicPr/>
                         </pic:nvPicPr>
                         <pic:blipFill>
-                          <a:blip r:embed="rId31"/>
+                          <a:blip r:embed="rId35"/>
                           <a:stretch>
                             <a:fillRect/>
                           </a:stretch>
@@ -3735,7 +3740,7 @@
                           <pic:cNvPicPr/>
                         </pic:nvPicPr>
                         <pic:blipFill>
-                          <a:blip r:embed="rId32"/>
+                          <a:blip r:embed="rId36"/>
                           <a:stretch>
                             <a:fillRect/>
                           </a:stretch>
@@ -3783,11 +3788,9 @@
             <w:tcW w:w="1380" w:type="dxa"/>
           </w:tcPr>
           <w:p>
-            <w:proofErr w:type="spellStart"/>
             <w:r>
               <w:t>hicholesterol</w:t>
             </w:r>
-            <w:proofErr w:type="spellEnd"/>
           </w:p>
         </w:tc>
         <w:tc>
@@ -3842,11 +3845,9 @@
             <w:tcW w:w="1380" w:type="dxa"/>
           </w:tcPr>
           <w:p>
-            <w:proofErr w:type="spellStart"/>
             <w:r>
               <w:t>ow_obese</w:t>
             </w:r>
-            <w:proofErr w:type="spellEnd"/>
           </w:p>
         </w:tc>
         <w:tc>
@@ -6261,6 +6262,8 @@
   <w:rsids>
     <w:rsidRoot w:val="003663CD"/>
     <w:rsid w:val="003663CD"/>
+    <w:rsid w:val="007E7E3F"/>
+    <w:rsid w:val="00991B47"/>
   </w:rsids>
   <m:mathPr>
     <m:mathFont m:val="Cambria Math"/>

</xml_diff>

<commit_message>
Final changes to project docs and python notebook
</commit_message>
<xml_diff>
--- a/project/docs/Predicting Heart Disease using Fruit & Vegetable intake.docx
+++ b/project/docs/Predicting Heart Disease using Fruit & Vegetable intake.docx
@@ -958,7 +958,25 @@
           <w:sz w:val="22"/>
           <w:szCs w:val="22"/>
         </w:rPr>
-        <w:t>Outcome is Categorical ie Heart Disease = Y or N</w:t>
+        <w:t xml:space="preserve">Outcome is Categorical </w:t>
+      </w:r>
+      <w:proofErr w:type="spellStart"/>
+      <w:r>
+        <w:rPr>
+          <w:rFonts w:asciiTheme="minorHAnsi" w:eastAsiaTheme="minorEastAsia" w:hAnsiTheme="minorHAnsi"/>
+          <w:sz w:val="22"/>
+          <w:szCs w:val="22"/>
+        </w:rPr>
+        <w:t>ie</w:t>
+      </w:r>
+      <w:proofErr w:type="spellEnd"/>
+      <w:r>
+        <w:rPr>
+          <w:rFonts w:asciiTheme="minorHAnsi" w:eastAsiaTheme="minorEastAsia" w:hAnsiTheme="minorHAnsi"/>
+          <w:sz w:val="22"/>
+          <w:szCs w:val="22"/>
+        </w:rPr>
+        <w:t xml:space="preserve"> Heart Disease = Y or N</w:t>
       </w:r>
     </w:p>
     <w:p>
@@ -1243,7 +1261,7 @@
             <v:path o:extrusionok="f" gradientshapeok="t" o:connecttype="rect"/>
             <o:lock v:ext="edit" aspectratio="t"/>
           </v:shapetype>
-          <v:shape id="_x0000_i1025" type="#_x0000_t75" style="width:467.8pt;height:326.2pt">
+          <v:shape id="_x0000_i1025" type="#_x0000_t75" style="width:468pt;height:326.25pt">
             <v:imagedata r:id="rId12" o:title="Web of Causation"/>
           </v:shape>
         </w:pict>
@@ -1338,7 +1356,25 @@
           <w:sz w:val="22"/>
           <w:szCs w:val="22"/>
         </w:rPr>
-        <w:t>Import SAS file using read_sas function</w:t>
+        <w:t xml:space="preserve">Import SAS file using </w:t>
+      </w:r>
+      <w:proofErr w:type="spellStart"/>
+      <w:r>
+        <w:rPr>
+          <w:rFonts w:asciiTheme="minorHAnsi" w:hAnsiTheme="minorHAnsi"/>
+          <w:sz w:val="22"/>
+          <w:szCs w:val="22"/>
+        </w:rPr>
+        <w:t>read_sas</w:t>
+      </w:r>
+      <w:proofErr w:type="spellEnd"/>
+      <w:r>
+        <w:rPr>
+          <w:rFonts w:asciiTheme="minorHAnsi" w:hAnsiTheme="minorHAnsi"/>
+          <w:sz w:val="22"/>
+          <w:szCs w:val="22"/>
+        </w:rPr>
+        <w:t xml:space="preserve"> function</w:t>
       </w:r>
     </w:p>
     <w:p>
@@ -1462,7 +1498,25 @@
           <w:sz w:val="22"/>
           <w:szCs w:val="22"/>
         </w:rPr>
-        <w:t>No response or NaN for response variable (_MICHD)</w:t>
+        <w:t xml:space="preserve">No response or </w:t>
+      </w:r>
+      <w:proofErr w:type="spellStart"/>
+      <w:r>
+        <w:rPr>
+          <w:rFonts w:asciiTheme="minorHAnsi" w:hAnsiTheme="minorHAnsi"/>
+          <w:sz w:val="22"/>
+          <w:szCs w:val="22"/>
+        </w:rPr>
+        <w:t>NaN</w:t>
+      </w:r>
+      <w:proofErr w:type="spellEnd"/>
+      <w:r>
+        <w:rPr>
+          <w:rFonts w:asciiTheme="minorHAnsi" w:hAnsiTheme="minorHAnsi"/>
+          <w:sz w:val="22"/>
+          <w:szCs w:val="22"/>
+        </w:rPr>
+        <w:t xml:space="preserve"> for response variable (_MICHD)</w:t>
       </w:r>
     </w:p>
     <w:p>
@@ -1597,7 +1651,25 @@
           <w:sz w:val="22"/>
           <w:szCs w:val="22"/>
         </w:rPr>
-        <w:t>Null values for dailyFruit (FRUIT1)</w:t>
+        <w:t xml:space="preserve">Null values for </w:t>
+      </w:r>
+      <w:proofErr w:type="spellStart"/>
+      <w:r>
+        <w:rPr>
+          <w:rFonts w:asciiTheme="minorHAnsi" w:hAnsiTheme="minorHAnsi"/>
+          <w:sz w:val="22"/>
+          <w:szCs w:val="22"/>
+        </w:rPr>
+        <w:t>dailyFruit</w:t>
+      </w:r>
+      <w:proofErr w:type="spellEnd"/>
+      <w:r>
+        <w:rPr>
+          <w:rFonts w:asciiTheme="minorHAnsi" w:hAnsiTheme="minorHAnsi"/>
+          <w:sz w:val="22"/>
+          <w:szCs w:val="22"/>
+        </w:rPr>
+        <w:t xml:space="preserve"> (FRUIT1)</w:t>
       </w:r>
     </w:p>
     <w:p>
@@ -1624,7 +1696,25 @@
           <w:sz w:val="22"/>
           <w:szCs w:val="22"/>
         </w:rPr>
-        <w:t>Null value for dailyVeggie (FVGREEN)</w:t>
+        <w:t xml:space="preserve">Null value for </w:t>
+      </w:r>
+      <w:proofErr w:type="spellStart"/>
+      <w:r>
+        <w:rPr>
+          <w:rFonts w:asciiTheme="minorHAnsi" w:hAnsiTheme="minorHAnsi"/>
+          <w:sz w:val="22"/>
+          <w:szCs w:val="22"/>
+        </w:rPr>
+        <w:t>dailyVeggie</w:t>
+      </w:r>
+      <w:proofErr w:type="spellEnd"/>
+      <w:r>
+        <w:rPr>
+          <w:rFonts w:asciiTheme="minorHAnsi" w:hAnsiTheme="minorHAnsi"/>
+          <w:sz w:val="22"/>
+          <w:szCs w:val="22"/>
+        </w:rPr>
+        <w:t xml:space="preserve"> (FVGREEN)</w:t>
       </w:r>
       <w:r>
         <w:rPr>
@@ -1714,7 +1804,15 @@
         <w:t>038</w:t>
       </w:r>
       <w:r>
-        <w:t xml:space="preserve"> records have heart disease ie 17.13% have a positive result.</w:t>
+        <w:t xml:space="preserve"> records have heart disease </w:t>
+      </w:r>
+      <w:proofErr w:type="spellStart"/>
+      <w:r>
+        <w:t>ie</w:t>
+      </w:r>
+      <w:proofErr w:type="spellEnd"/>
+      <w:r>
+        <w:t xml:space="preserve"> 17.13% have a positive result.</w:t>
       </w:r>
     </w:p>
     <w:p>
@@ -1737,7 +1835,23 @@
         <w:ind w:left="360"/>
       </w:pPr>
       <w:r>
-        <w:t>The two main features of my analysis are dailyFruit and dailyVeggie.</w:t>
+        <w:t xml:space="preserve">The two main features of my analysis are </w:t>
+      </w:r>
+      <w:proofErr w:type="spellStart"/>
+      <w:r>
+        <w:t>dailyFruit</w:t>
+      </w:r>
+      <w:proofErr w:type="spellEnd"/>
+      <w:r>
+        <w:t xml:space="preserve"> and </w:t>
+      </w:r>
+      <w:proofErr w:type="spellStart"/>
+      <w:r>
+        <w:t>dailyVeggie</w:t>
+      </w:r>
+      <w:proofErr w:type="spellEnd"/>
+      <w:r>
+        <w:t>.</w:t>
       </w:r>
       <w:r>
         <w:t xml:space="preserve"> I have calculated these features from original columns FRUIT1 and FVGREEN respectively. The functions used</w:t>
@@ -1765,7 +1879,23 @@
         <w:ind w:left="360"/>
       </w:pPr>
       <w:r>
-        <w:t>Below box plots show data ranges for dailyFruit and dailyVeggie features for HD=0 and HD=1 populations.</w:t>
+        <w:t xml:space="preserve">Below box plots show data ranges for </w:t>
+      </w:r>
+      <w:proofErr w:type="spellStart"/>
+      <w:r>
+        <w:t>dailyFruit</w:t>
+      </w:r>
+      <w:proofErr w:type="spellEnd"/>
+      <w:r>
+        <w:t xml:space="preserve"> and </w:t>
+      </w:r>
+      <w:proofErr w:type="spellStart"/>
+      <w:r>
+        <w:t>dailyVeggie</w:t>
+      </w:r>
+      <w:proofErr w:type="spellEnd"/>
+      <w:r>
+        <w:t xml:space="preserve"> features for HD=0 and HD=1 populations.</w:t>
       </w:r>
     </w:p>
     <w:p>
@@ -1973,21 +2103,49 @@
         </w:rPr>
         <w:t xml:space="preserve">Columns </w:t>
       </w:r>
+      <w:proofErr w:type="spellStart"/>
       <w:r>
         <w:rPr>
           <w:rFonts w:asciiTheme="minorHAnsi" w:hAnsiTheme="minorHAnsi"/>
           <w:sz w:val="22"/>
           <w:szCs w:val="22"/>
         </w:rPr>
-        <w:t>dailyFruit and da</w:t>
-      </w:r>
+        <w:t>dailyFruit</w:t>
+      </w:r>
+      <w:proofErr w:type="spellEnd"/>
       <w:r>
         <w:rPr>
           <w:rFonts w:asciiTheme="minorHAnsi" w:hAnsiTheme="minorHAnsi"/>
           <w:sz w:val="22"/>
           <w:szCs w:val="22"/>
         </w:rPr>
-        <w:t xml:space="preserve">ilyVeggie are highly correlated. </w:t>
+        <w:t xml:space="preserve"> and </w:t>
+      </w:r>
+      <w:proofErr w:type="spellStart"/>
+      <w:r>
+        <w:rPr>
+          <w:rFonts w:asciiTheme="minorHAnsi" w:hAnsiTheme="minorHAnsi"/>
+          <w:sz w:val="22"/>
+          <w:szCs w:val="22"/>
+        </w:rPr>
+        <w:t>da</w:t>
+      </w:r>
+      <w:r>
+        <w:rPr>
+          <w:rFonts w:asciiTheme="minorHAnsi" w:hAnsiTheme="minorHAnsi"/>
+          <w:sz w:val="22"/>
+          <w:szCs w:val="22"/>
+        </w:rPr>
+        <w:t>ilyVeggie</w:t>
+      </w:r>
+      <w:proofErr w:type="spellEnd"/>
+      <w:r>
+        <w:rPr>
+          <w:rFonts w:asciiTheme="minorHAnsi" w:hAnsiTheme="minorHAnsi"/>
+          <w:sz w:val="22"/>
+          <w:szCs w:val="22"/>
+        </w:rPr>
+        <w:t xml:space="preserve"> are highly correlated. </w:t>
       </w:r>
     </w:p>
     <w:p>
@@ -2017,7 +2175,25 @@
           <w:sz w:val="22"/>
           <w:szCs w:val="22"/>
         </w:rPr>
-        <w:t>diabetic, male and hicholesterol are correlated with response variable HD</w:t>
+        <w:t xml:space="preserve">diabetic, male and </w:t>
+      </w:r>
+      <w:proofErr w:type="spellStart"/>
+      <w:r>
+        <w:rPr>
+          <w:rFonts w:asciiTheme="minorHAnsi" w:hAnsiTheme="minorHAnsi"/>
+          <w:sz w:val="22"/>
+          <w:szCs w:val="22"/>
+        </w:rPr>
+        <w:t>hicholesterol</w:t>
+      </w:r>
+      <w:proofErr w:type="spellEnd"/>
+      <w:r>
+        <w:rPr>
+          <w:rFonts w:asciiTheme="minorHAnsi" w:hAnsiTheme="minorHAnsi"/>
+          <w:sz w:val="22"/>
+          <w:szCs w:val="22"/>
+        </w:rPr>
+        <w:t xml:space="preserve"> are correlated with response variable HD</w:t>
       </w:r>
     </w:p>
     <w:p>
@@ -2039,7 +2215,25 @@
           <w:sz w:val="22"/>
           <w:szCs w:val="22"/>
         </w:rPr>
-        <w:t>Columns ow_obese is correlated with male and diabetic</w:t>
+        <w:t xml:space="preserve">Columns </w:t>
+      </w:r>
+      <w:proofErr w:type="spellStart"/>
+      <w:r>
+        <w:rPr>
+          <w:rFonts w:asciiTheme="minorHAnsi" w:hAnsiTheme="minorHAnsi"/>
+          <w:sz w:val="22"/>
+          <w:szCs w:val="22"/>
+        </w:rPr>
+        <w:t>ow_obese</w:t>
+      </w:r>
+      <w:proofErr w:type="spellEnd"/>
+      <w:r>
+        <w:rPr>
+          <w:rFonts w:asciiTheme="minorHAnsi" w:hAnsiTheme="minorHAnsi"/>
+          <w:sz w:val="22"/>
+          <w:szCs w:val="22"/>
+        </w:rPr>
+        <w:t xml:space="preserve"> is correlated with male and diabetic</w:t>
       </w:r>
     </w:p>
     <w:p/>
@@ -2074,7 +2268,19 @@
         <w:ind w:left="360"/>
       </w:pPr>
       <w:r>
-        <w:t xml:space="preserve">On running Logistic Regression and using accuracy to validate the results, I </w:t>
+        <w:t xml:space="preserve">On running Logistic Regression and using </w:t>
+      </w:r>
+      <w:r>
+        <w:t>“</w:t>
+      </w:r>
+      <w:r>
+        <w:t>accuracy</w:t>
+      </w:r>
+      <w:r>
+        <w:t>” score</w:t>
+      </w:r>
+      <w:r>
+        <w:t xml:space="preserve"> to validate results, I </w:t>
       </w:r>
       <w:r>
         <w:t>observed</w:t>
@@ -2086,10 +2292,25 @@
         <w:t>Null acc</w:t>
       </w:r>
       <w:r>
-        <w:t xml:space="preserve">uracy (83%). I also checked Recall score </w:t>
-      </w:r>
-      <w:r>
-        <w:t xml:space="preserve">of my initial model, and it was zero indicating that the model was unable to predict </w:t>
+        <w:t>uracy (83%). I also checked “r</w:t>
+      </w:r>
+      <w:r>
+        <w:t>ecall</w:t>
+      </w:r>
+      <w:r>
+        <w:t>”</w:t>
+      </w:r>
+      <w:r>
+        <w:t xml:space="preserve"> score </w:t>
+      </w:r>
+      <w:r>
+        <w:t>of my</w:t>
+      </w:r>
+      <w:r>
+        <w:t xml:space="preserve"> initial model, and it was zero, thus </w:t>
+      </w:r>
+      <w:r>
+        <w:t xml:space="preserve">indicating that the model was unable to predict </w:t>
       </w:r>
       <w:r>
         <w:t>any HD = 1</w:t>
@@ -2222,20 +2443,46 @@
     <w:p>
       <w:pPr>
         <w:ind w:left="360"/>
-      </w:pPr>
-      <w:r>
+        <w:rPr>
+          <w:rStyle w:val="Strong"/>
+        </w:rPr>
+      </w:pPr>
+      <w:r>
+        <w:rPr>
+          <w:rStyle w:val="Strong"/>
+        </w:rPr>
         <w:t>Typically</w:t>
       </w:r>
       <w:r>
+        <w:rPr>
+          <w:rStyle w:val="Strong"/>
+        </w:rPr>
         <w:t xml:space="preserve"> such problem arises due to imbalanced</w:t>
       </w:r>
       <w:r>
+        <w:rPr>
+          <w:rStyle w:val="Strong"/>
+        </w:rPr>
         <w:t xml:space="preserve"> </w:t>
       </w:r>
       <w:r>
-        <w:t xml:space="preserve">data. So I decided to apply </w:t>
-      </w:r>
-      <w:r>
+        <w:rPr>
+          <w:rStyle w:val="Strong"/>
+        </w:rPr>
+        <w:t>data. So I decided t</w:t>
+      </w:r>
+      <w:bookmarkStart w:id="0" w:name="_GoBack"/>
+      <w:bookmarkEnd w:id="0"/>
+      <w:r>
+        <w:rPr>
+          <w:rStyle w:val="Strong"/>
+        </w:rPr>
+        <w:t xml:space="preserve">o apply </w:t>
+      </w:r>
+      <w:r>
+        <w:rPr>
+          <w:rStyle w:val="Strong"/>
+        </w:rPr>
         <w:t>following tactics:</w:t>
       </w:r>
     </w:p>
@@ -2274,10 +2521,19 @@
         <w:t>as the number of records with HD = 1.</w:t>
       </w:r>
       <w:r>
-        <w:t xml:space="preserve"> This means the Null accuracy</w:t>
-      </w:r>
-      <w:r>
-        <w:t xml:space="preserve"> of this data set would be 50</w:t>
+        <w:t xml:space="preserve"> This means that n</w:t>
+      </w:r>
+      <w:r>
+        <w:t>ull accuracy</w:t>
+      </w:r>
+      <w:r>
+        <w:t xml:space="preserve"> of this </w:t>
+      </w:r>
+      <w:r>
+        <w:t>sub</w:t>
+      </w:r>
+      <w:r>
+        <w:t>set would be 50</w:t>
       </w:r>
       <w:r>
         <w:t>%.</w:t>
@@ -2307,7 +2563,7 @@
         <w:t xml:space="preserve"> </w:t>
       </w:r>
       <w:r>
-        <w:t>as it is important for me to know what percentage of actual positives is the model able to predict correctly.</w:t>
+        <w:t>as it is important to know what percentage of actual positives is the model able to predict correctly.</w:t>
       </w:r>
       <w:r>
         <w:t xml:space="preserve"> F1 score is combination of precision and recall. The greater the value the better the model prediction.</w:t>
@@ -2325,8 +2581,21 @@
         <w:t>Using KNN estimator</w:t>
       </w:r>
       <w:r>
-        <w:t xml:space="preserve"> with dailyFruit and dailyVeggie</w:t>
-      </w:r>
+        <w:t xml:space="preserve"> with </w:t>
+      </w:r>
+      <w:proofErr w:type="spellStart"/>
+      <w:r>
+        <w:t>dailyFruit</w:t>
+      </w:r>
+      <w:proofErr w:type="spellEnd"/>
+      <w:r>
+        <w:t xml:space="preserve"> and </w:t>
+      </w:r>
+      <w:proofErr w:type="spellStart"/>
+      <w:r>
+        <w:t>dailyVeggie</w:t>
+      </w:r>
+      <w:proofErr w:type="spellEnd"/>
     </w:p>
     <w:p>
       <w:pPr>
@@ -2413,7 +2682,15 @@
         </w:numPr>
       </w:pPr>
       <w:r>
-        <w:t>Using KNN estimator with dailyFruit only</w:t>
+        <w:t xml:space="preserve">Using KNN estimator with </w:t>
+      </w:r>
+      <w:proofErr w:type="spellStart"/>
+      <w:r>
+        <w:t>dailyFruit</w:t>
+      </w:r>
+      <w:proofErr w:type="spellEnd"/>
+      <w:r>
+        <w:t xml:space="preserve"> only</w:t>
       </w:r>
     </w:p>
     <w:p>
@@ -2421,7 +2698,47 @@
         <w:ind w:left="360"/>
       </w:pPr>
       <w:r>
-        <w:t>Using the estimator with only one feature dailyFruit, I got a f1 score if 0.38. My conclusion was that it dailyFruit and dailyVeggie used together gave better prediction compared to using only dailyFruit.</w:t>
+        <w:t xml:space="preserve">Using the estimator with only one feature </w:t>
+      </w:r>
+      <w:proofErr w:type="spellStart"/>
+      <w:r>
+        <w:t>dailyFruit</w:t>
+      </w:r>
+      <w:proofErr w:type="spellEnd"/>
+      <w:r>
+        <w:t xml:space="preserve">, I got </w:t>
+      </w:r>
+      <w:proofErr w:type="gramStart"/>
+      <w:r>
+        <w:t>a</w:t>
+      </w:r>
+      <w:proofErr w:type="gramEnd"/>
+      <w:r>
+        <w:t xml:space="preserve"> f1 score if 0.38. My conclusion was that it </w:t>
+      </w:r>
+      <w:proofErr w:type="spellStart"/>
+      <w:r>
+        <w:t>dailyFruit</w:t>
+      </w:r>
+      <w:proofErr w:type="spellEnd"/>
+      <w:r>
+        <w:t xml:space="preserve"> and </w:t>
+      </w:r>
+      <w:proofErr w:type="spellStart"/>
+      <w:r>
+        <w:t>dailyVeggie</w:t>
+      </w:r>
+      <w:proofErr w:type="spellEnd"/>
+      <w:r>
+        <w:t xml:space="preserve"> used together gave better prediction compared to using only </w:t>
+      </w:r>
+      <w:proofErr w:type="spellStart"/>
+      <w:r>
+        <w:t>dailyFruit</w:t>
+      </w:r>
+      <w:proofErr w:type="spellEnd"/>
+      <w:r>
+        <w:t>.</w:t>
       </w:r>
     </w:p>
     <w:p>
@@ -2816,17 +3133,27 @@
       <w:r>
         <w:t xml:space="preserve">Estimating without </w:t>
       </w:r>
+      <w:proofErr w:type="spellStart"/>
       <w:r>
         <w:t>daily</w:t>
       </w:r>
       <w:r>
-        <w:t xml:space="preserve">Fruit and </w:t>
-      </w:r>
+        <w:t>Fruit</w:t>
+      </w:r>
+      <w:proofErr w:type="spellEnd"/>
+      <w:r>
+        <w:t xml:space="preserve"> and </w:t>
+      </w:r>
+      <w:proofErr w:type="spellStart"/>
       <w:r>
         <w:t>daily</w:t>
       </w:r>
       <w:r>
-        <w:t>Veggie features</w:t>
+        <w:t>Veggie</w:t>
+      </w:r>
+      <w:proofErr w:type="spellEnd"/>
+      <w:r>
+        <w:t xml:space="preserve"> features</w:t>
       </w:r>
     </w:p>
     <w:p>
@@ -2834,7 +3161,31 @@
         <w:ind w:left="360"/>
       </w:pPr>
       <w:r>
-        <w:t xml:space="preserve">I created a model with only diabetic, hicholsterol and exercise features (excluding dailyFruit and dailyVeggie features. This model had best f1 score of 0.25 at k = 1 and the score deteriorated with k &gt; 1. </w:t>
+        <w:t xml:space="preserve">I created a model with only diabetic, </w:t>
+      </w:r>
+      <w:proofErr w:type="spellStart"/>
+      <w:r>
+        <w:t>hicholsterol</w:t>
+      </w:r>
+      <w:proofErr w:type="spellEnd"/>
+      <w:r>
+        <w:t xml:space="preserve"> and exercise features (excluding </w:t>
+      </w:r>
+      <w:proofErr w:type="spellStart"/>
+      <w:r>
+        <w:t>dailyFruit</w:t>
+      </w:r>
+      <w:proofErr w:type="spellEnd"/>
+      <w:r>
+        <w:t xml:space="preserve"> and </w:t>
+      </w:r>
+      <w:proofErr w:type="spellStart"/>
+      <w:r>
+        <w:t>dailyVeggie</w:t>
+      </w:r>
+      <w:proofErr w:type="spellEnd"/>
+      <w:r>
+        <w:t xml:space="preserve"> features. This model had best f1 score of 0.25 at k = 1 and the score deteriorated with k &gt; 1. </w:t>
       </w:r>
       <w:r>
         <w:t>Accuracy for this model was the best at 0.52 when k = 5.</w:t>
@@ -2963,10 +3314,24 @@
         <w:ind w:left="360"/>
       </w:pPr>
       <w:r>
-        <w:t>Based on my observations in sections 9.2, 9.4 and 9.5, I conclude that dailyFruit and dailyVeggie are better estimators of heart disease as compared to features such as diabetes, hi cholesterol or exercise. Yet best results are achieved only when all these 5 features are used together for predicting heart disease in seniors.</w:t>
-      </w:r>
-      <w:bookmarkStart w:id="0" w:name="_GoBack"/>
-      <w:bookmarkEnd w:id="0"/>
+        <w:t xml:space="preserve">Based on my observations in sections 9.2, 9.4 and 9.5, I conclude that </w:t>
+      </w:r>
+      <w:proofErr w:type="spellStart"/>
+      <w:r>
+        <w:t>dailyFruit</w:t>
+      </w:r>
+      <w:proofErr w:type="spellEnd"/>
+      <w:r>
+        <w:t xml:space="preserve"> and </w:t>
+      </w:r>
+      <w:proofErr w:type="spellStart"/>
+      <w:r>
+        <w:t>dailyVeggie</w:t>
+      </w:r>
+      <w:proofErr w:type="spellEnd"/>
+      <w:r>
+        <w:t xml:space="preserve"> are better estimators of heart disease as compared to features such as diabetes, hi cholesterol or exercise. Yet best results are achieved only when all these 5 features are used together for predicting heart disease in seniors.</w:t>
+      </w:r>
     </w:p>
     <w:p>
       <w:pPr>
@@ -3591,9 +3956,11 @@
             <w:tcW w:w="1380" w:type="dxa"/>
           </w:tcPr>
           <w:p>
+            <w:proofErr w:type="spellStart"/>
             <w:r>
               <w:t>dailyFruit</w:t>
             </w:r>
+            <w:proofErr w:type="spellEnd"/>
           </w:p>
         </w:tc>
         <w:tc>
@@ -3650,9 +4017,11 @@
             <w:tcW w:w="1380" w:type="dxa"/>
           </w:tcPr>
           <w:p>
+            <w:proofErr w:type="spellStart"/>
             <w:r>
               <w:t>dailyVeggie</w:t>
             </w:r>
+            <w:proofErr w:type="spellEnd"/>
           </w:p>
         </w:tc>
         <w:tc>
@@ -3788,9 +4157,11 @@
             <w:tcW w:w="1380" w:type="dxa"/>
           </w:tcPr>
           <w:p>
+            <w:proofErr w:type="spellStart"/>
             <w:r>
               <w:t>hicholesterol</w:t>
             </w:r>
+            <w:proofErr w:type="spellEnd"/>
           </w:p>
         </w:tc>
         <w:tc>
@@ -3845,9 +4216,11 @@
             <w:tcW w:w="1380" w:type="dxa"/>
           </w:tcPr>
           <w:p>
+            <w:proofErr w:type="spellStart"/>
             <w:r>
               <w:t>ow_obese</w:t>
             </w:r>
+            <w:proofErr w:type="spellEnd"/>
           </w:p>
         </w:tc>
         <w:tc>
@@ -6118,6 +6491,17 @@
       <w:szCs w:val="24"/>
     </w:rPr>
   </w:style>
+  <w:style w:type="character" w:styleId="Strong">
+    <w:name w:val="Strong"/>
+    <w:basedOn w:val="DefaultParagraphFont"/>
+    <w:uiPriority w:val="22"/>
+    <w:qFormat/>
+    <w:rsid w:val="00B34515"/>
+    <w:rPr>
+      <w:b/>
+      <w:bCs/>
+    </w:rPr>
+  </w:style>
 </w:styles>
 </file>
 
@@ -6262,6 +6646,7 @@
   <w:rsids>
     <w:rsidRoot w:val="003663CD"/>
     <w:rsid w:val="003663CD"/>
+    <w:rsid w:val="00701908"/>
     <w:rsid w:val="007E7E3F"/>
     <w:rsid w:val="00991B47"/>
   </w:rsids>

</xml_diff>